<commit_message>
Updating Card sheets for all characters
</commit_message>
<xml_diff>
--- a/Cards/BOOM_Bardier.docx
+++ b/Cards/BOOM_Bardier.docx
@@ -36,7 +36,7 @@
           </w:p>
           <w:p>
             <w:r>
-              <w:t>Move forward 3 spaces.  If one of these spaces is occupied by an enemy, stop there and push the enemy back 1 space.  Deal 6 damage, take 1 damage if an enemy is contacted.</w:t>
+              <w:t>Move forward exactly 3 spaces in a straight line until contacting an enemy or border.  If contacting an enemy, stop there and push the enemy back 1 space.  Deal 6 damage, take 1 damage if an enemy is contacted.</w:t>
             </w:r>
           </w:p>
         </w:tc>
@@ -59,7 +59,7 @@
           </w:p>
           <w:p>
             <w:r>
-              <w:t>Move forward 3 spaces.  If one of these spaces is occupied by an enemy, stop there and push the enemy back 1 space.  Deal 6 damage, take 1 damage if an enemy is contacted.</w:t>
+              <w:t>Move forward exactly 3 spaces in a straight line until contacting an enemy or border.  If contacting an enemy, stop there and push the enemy back 1 space.  Deal 6 damage, take 1 damage if an enemy is contacted.</w:t>
             </w:r>
           </w:p>
         </w:tc>
@@ -82,7 +82,7 @@
           </w:p>
           <w:p>
             <w:r>
-              <w:t>Move forward 3 spaces.  If one of these spaces is occupied by an enemy, stop there and push the enemy back 1 space.  Deal 6 damage, take 1 damage if an enemy is contacted.</w:t>
+              <w:t>Move forward exactly 3 spaces in a straight line until contacting an enemy or border.  If contacting an enemy, stop there and push the enemy back 1 space.  Deal 6 damage, take 1 damage if an enemy is contacted.</w:t>
             </w:r>
           </w:p>
         </w:tc>
@@ -110,7 +110,7 @@
           </w:p>
           <w:p>
             <w:r>
-              <w:t>Move forward 3 spaces.  If one of these spaces is occupied by an enemy, stop there and push the enemy back 1 space.  Deal 6 damage, take 1 damage if an enemy is contacted.</w:t>
+              <w:t>Move forward exactly 3 spaces in a straight line until contacting an enemy or border.  If contacting an enemy, stop there and push the enemy back 1 space.  Deal 6 damage, take 1 damage if an enemy is contacted.</w:t>
             </w:r>
           </w:p>
         </w:tc>
@@ -133,7 +133,7 @@
           </w:p>
           <w:p>
             <w:r>
-              <w:t>Move forward 3 spaces.  If one of these spaces is occupied by an enemy, stop there and push the enemy back 1 space.  Deal 6 damage, take 1 damage if an enemy is contacted.</w:t>
+              <w:t>Move forward exactly 3 spaces in a straight line until contacting an enemy or border.  If contacting an enemy, stop there and push the enemy back 1 space.  Deal 6 damage, take 1 damage if an enemy is contacted.</w:t>
             </w:r>
           </w:p>
         </w:tc>
@@ -156,7 +156,7 @@
           </w:p>
           <w:p>
             <w:r>
-              <w:t>Move forward 3 spaces.  If one of these spaces is occupied by an enemy, stop there and push the enemy back 1 space.  Deal 6 damage, take 1 damage if an enemy is contacted.</w:t>
+              <w:t>Move forward exactly 3 spaces in a straight line until contacting an enemy or border.  If contacting an enemy, stop there and push the enemy back 1 space.  Deal 6 damage, take 1 damage if an enemy is contacted.</w:t>
             </w:r>
           </w:p>
         </w:tc>
@@ -184,7 +184,7 @@
           </w:p>
           <w:p>
             <w:r>
-              <w:t>Move forward 3 spaces.  If one of these spaces is occupied by an enemy, stop there and push the enemy back 1 space.  Deal 6 damage, take 1 damage if an enemy is contacted.</w:t>
+              <w:t>Move forward exactly 3 spaces in a straight line until contacting an enemy or border.  If contacting an enemy, stop there and push the enemy back 1 space.  Deal 6 damage, take 1 damage if an enemy is contacted.</w:t>
             </w:r>
           </w:p>
         </w:tc>
@@ -207,7 +207,7 @@
           </w:p>
           <w:p>
             <w:r>
-              <w:t>Move forward 3 spaces.  If one of these spaces is occupied by an enemy, stop there and push the enemy back 1 space.  Deal 6 damage, take 1 damage if an enemy is contacted.</w:t>
+              <w:t>Move forward exactly 3 spaces in a straight line until contacting an enemy or border.  If contacting an enemy, stop there and push the enemy back 1 space.  Deal 6 damage, take 1 damage if an enemy is contacted.</w:t>
             </w:r>
           </w:p>
         </w:tc>
@@ -230,7 +230,7 @@
           </w:p>
           <w:p>
             <w:r>
-              <w:t>Move forward 3 spaces.  If one of these spaces is occupied by an enemy, stop there and push the enemy back 1 space.  Deal 6 damage, take 1 damage if an enemy is contacted.</w:t>
+              <w:t>Move forward exactly 3 spaces in a straight line until contacting an enemy or border.  If contacting an enemy, stop there and push the enemy back 1 space.  Deal 6 damage, take 1 damage if an enemy is contacted.</w:t>
             </w:r>
           </w:p>
         </w:tc>
@@ -258,7 +258,7 @@
           </w:p>
           <w:p>
             <w:r>
-              <w:t>Move forward 3 spaces.  If one of these spaces is occupied by an enemy, stop there and push the enemy back 1 space.  Deal 6 damage, take 1 damage if an enemy is contacted.</w:t>
+              <w:t>Move forward exactly 3 spaces in a straight line until contacting an enemy or border.  If contacting an enemy, stop there and push the enemy back 1 space.  Deal 6 damage, take 1 damage if an enemy is contacted.</w:t>
             </w:r>
           </w:p>
         </w:tc>
@@ -281,7 +281,12 @@
           </w:p>
           <w:p>
             <w:r>
-              <w:t>Play another card.  Double its values.</w:t>
+              <w:t>Play ano</w:t>
+            </w:r>
+            <w:bookmarkStart w:id="0" w:name="_GoBack"/>
+            <w:bookmarkEnd w:id="0"/>
+            <w:r>
+              <w:t>ther card.  Double its values.</w:t>
             </w:r>
           </w:p>
         </w:tc>
@@ -1092,15 +1097,7 @@
           </w:p>
           <w:p>
             <w:r>
-              <w:t xml:space="preserve">Ongoing. For each 'Afterburner' in play, you may move one additional space every turn in any direction.  Enemies that occupy this space are knocked back 1 space and take 2 </w:t>
-            </w:r>
-            <w:proofErr w:type="gramStart"/>
-            <w:r>
-              <w:t>damage</w:t>
-            </w:r>
-            <w:proofErr w:type="gramEnd"/>
-            <w:r>
-              <w:t>.</w:t>
+              <w:t>Ongoing. For each 'Afterburner' in play, you may move one additional space every turn in any direction.  Enemies that occupy this space are knocked back 1 space and take 2 damage.</w:t>
             </w:r>
           </w:p>
         </w:tc>
@@ -1123,15 +1120,7 @@
           </w:p>
           <w:p>
             <w:r>
-              <w:t xml:space="preserve">Ongoing. For each 'Afterburner' in play, you may move one additional space every turn in any direction.  Enemies that occupy this space are knocked back 1 space and take 2 </w:t>
-            </w:r>
-            <w:proofErr w:type="gramStart"/>
-            <w:r>
-              <w:t>damage</w:t>
-            </w:r>
-            <w:proofErr w:type="gramEnd"/>
-            <w:r>
-              <w:t>.</w:t>
+              <w:t>Ongoing. For each 'Afterburner' in play, you may move one additional space every turn in any direction.  Enemies that occupy this space are knocked back 1 space and take 2 damage.</w:t>
             </w:r>
           </w:p>
         </w:tc>
@@ -1154,15 +1143,7 @@
           </w:p>
           <w:p>
             <w:r>
-              <w:t xml:space="preserve">Place a bomb up to two spaces away.  It explodes.  Everyone within 1 tile of the bomb travels 2 spaces directly away.  Enemies in the blast take 6 </w:t>
-            </w:r>
-            <w:proofErr w:type="gramStart"/>
-            <w:r>
-              <w:t>damage</w:t>
-            </w:r>
-            <w:proofErr w:type="gramEnd"/>
-            <w:r>
-              <w:t>, you take 2, allies take 0.</w:t>
+              <w:t>Place a bomb up to two spaces away.  It explodes.  Everyone within 1 tile of the bomb travels 2 spaces directly away.  Enemies in the blast take 6 damage, you take 2, allies take 0.</w:t>
             </w:r>
           </w:p>
         </w:tc>
@@ -1190,15 +1171,7 @@
           </w:p>
           <w:p>
             <w:r>
-              <w:t xml:space="preserve">Place a bomb up to two spaces away.  It explodes.  Everyone within 1 tile of the bomb travels 2 spaces directly away.  Enemies in the blast take 6 </w:t>
-            </w:r>
-            <w:proofErr w:type="gramStart"/>
-            <w:r>
-              <w:t>damage</w:t>
-            </w:r>
-            <w:proofErr w:type="gramEnd"/>
-            <w:r>
-              <w:t>, you take 2, allies take 0.</w:t>
+              <w:t>Place a bomb up to two spaces away.  It explodes.  Everyone within 1 tile of the bomb travels 2 spaces directly away.  Enemies in the blast take 6 damage, you take 2, allies take 0.</w:t>
             </w:r>
           </w:p>
         </w:tc>
@@ -1221,15 +1194,7 @@
           </w:p>
           <w:p>
             <w:r>
-              <w:t xml:space="preserve">Heal for 5 </w:t>
-            </w:r>
-            <w:proofErr w:type="gramStart"/>
-            <w:r>
-              <w:t>damage</w:t>
-            </w:r>
-            <w:proofErr w:type="gramEnd"/>
-            <w:r>
-              <w:t>, draw 1 card.</w:t>
+              <w:t>Heal for 5 damage, draw 1 card.</w:t>
             </w:r>
           </w:p>
         </w:tc>
@@ -1252,15 +1217,7 @@
           </w:p>
           <w:p>
             <w:r>
-              <w:t xml:space="preserve">Heal for 5 </w:t>
-            </w:r>
-            <w:proofErr w:type="gramStart"/>
-            <w:r>
-              <w:t>damage</w:t>
-            </w:r>
-            <w:proofErr w:type="gramEnd"/>
-            <w:r>
-              <w:t>, draw 1 card.</w:t>
+              <w:t>Heal for 5 damage, draw 1 card.</w:t>
             </w:r>
           </w:p>
         </w:tc>
@@ -1288,15 +1245,7 @@
           </w:p>
           <w:p>
             <w:r>
-              <w:t xml:space="preserve">Heal for 5 </w:t>
-            </w:r>
-            <w:proofErr w:type="gramStart"/>
-            <w:r>
-              <w:t>damage</w:t>
-            </w:r>
-            <w:proofErr w:type="gramEnd"/>
-            <w:r>
-              <w:t>, draw 1 card.</w:t>
+              <w:t>Heal for 5 damage, draw 1 card.</w:t>
             </w:r>
           </w:p>
         </w:tc>
@@ -1319,15 +1268,7 @@
           </w:p>
           <w:p>
             <w:r>
-              <w:t xml:space="preserve">Heal for 5 </w:t>
-            </w:r>
-            <w:proofErr w:type="gramStart"/>
-            <w:r>
-              <w:t>damage</w:t>
-            </w:r>
-            <w:proofErr w:type="gramEnd"/>
-            <w:r>
-              <w:t>, draw 1 card.</w:t>
+              <w:t>Heal for 5 damage, draw 1 card.</w:t>
             </w:r>
           </w:p>
         </w:tc>
@@ -2059,9 +2000,7 @@
           <w:tcPr>
             <w:tcW w:w="3596" w:type="dxa"/>
           </w:tcPr>
-          <w:p>
-            <w:bookmarkStart w:id="0" w:name="_GoBack" w:colFirst="2" w:colLast="2"/>
-          </w:p>
+          <w:p/>
           <w:p/>
           <w:p/>
           <w:p>
@@ -2190,7 +2129,6 @@
           </w:p>
         </w:tc>
       </w:tr>
-      <w:bookmarkEnd w:id="0"/>
     </w:tbl>
     <w:p/>
     <w:sectPr>
@@ -2916,7 +2854,7 @@
 </file>
 
 <file path=customXml/itemProps1.xml><?xml version="1.0" encoding="utf-8"?>
-<ds:datastoreItem xmlns:ds="http://schemas.openxmlformats.org/officeDocument/2006/customXml" ds:itemID="{49114301-6EEE-4968-880A-5D7EC8AB5B19}">
+<ds:datastoreItem xmlns:ds="http://schemas.openxmlformats.org/officeDocument/2006/customXml" ds:itemID="{A0078A1A-FF9E-4A2A-BF83-E02D632CEC60}">
   <ds:schemaRefs>
     <ds:schemaRef ds:uri="http://schemas.openxmlformats.org/officeDocument/2006/bibliography"/>
   </ds:schemaRefs>

</xml_diff>